<commit_message>
Informe laboratorio FD05: Informe de ProyectoFinal.doc#11
</commit_message>
<xml_diff>
--- a/FD05-EPIS-Informe ProyectoFinal.docx
+++ b/FD05-EPIS-Informe ProyectoFinal.docx
@@ -323,6 +323,14 @@
           <w:sz w:val="32"/>
         </w:rPr>
       </w:pPr>
+      <w:r>
+        <w:rPr>
+          <w:rFonts w:ascii="Arial"/>
+          <w:b/>
+          <w:sz w:val="32"/>
+        </w:rPr>
+        <w:t xml:space="preserve">    </w:t>
+      </w:r>
     </w:p>
     <w:p>
       <w:pPr>
@@ -5300,15 +5308,7 @@
         <w:t>usuarios</w:t>
       </w:r>
       <w:r>
-        <w:t xml:space="preserve"> y registro de actividades para garantizar que la información extraída y almacenada sea utilizada únicamente por personal autorizado dentro de la institución. También se promueve la transparencia del proceso mediante la inclusión de </w:t>
-      </w:r>
-      <w:proofErr w:type="spellStart"/>
-      <w:r>
-        <w:t>disclaimers</w:t>
-      </w:r>
-      <w:proofErr w:type="spellEnd"/>
-      <w:r>
-        <w:t xml:space="preserve"> institucionales que informen sobre el propósito y uso de los datos recolectados.</w:t>
+        <w:t xml:space="preserve"> y registro de actividades para garantizar que la información extraída y almacenada sea utilizada únicamente por personal autorizado dentro de la institución. También se promueve la transparencia del proceso mediante la inclusión de disclaimers institucionales que informen sobre el propósito y uso de los datos recolectados.</w:t>
       </w:r>
     </w:p>
     <w:p>
@@ -5880,7 +5880,6 @@
               </w:rPr>
               <w:t xml:space="preserve">, que permite organizar la información por egresado, periodo, sector laboral, ubicación geográfica y nivel profesional. La conexión entre Python y SQL Server se realiza mediante </w:t>
             </w:r>
-            <w:proofErr w:type="spellStart"/>
             <w:r>
               <w:rPr>
                 <w:rStyle w:val="Textoennegrita"/>
@@ -5891,7 +5890,6 @@
               </w:rPr>
               <w:t>pyodbc</w:t>
             </w:r>
-            <w:proofErr w:type="spellEnd"/>
             <w:r>
               <w:rPr>
                 <w:sz w:val="24"/>
@@ -6831,21 +6829,12 @@
           <w:szCs w:val="24"/>
         </w:rPr>
       </w:pPr>
-      <w:proofErr w:type="gramStart"/>
-      <w:r>
-        <w:rPr>
-          <w:sz w:val="24"/>
-          <w:szCs w:val="24"/>
-        </w:rPr>
-        <w:t>Principales regulaciones a considerar</w:t>
-      </w:r>
-      <w:proofErr w:type="gramEnd"/>
-      <w:r>
-        <w:rPr>
-          <w:sz w:val="24"/>
-          <w:szCs w:val="24"/>
-        </w:rPr>
-        <w:t>:</w:t>
+      <w:r>
+        <w:rPr>
+          <w:sz w:val="24"/>
+          <w:szCs w:val="24"/>
+        </w:rPr>
+        <w:t>Principales regulaciones a considerar:</w:t>
       </w:r>
     </w:p>
     <w:p>
@@ -8249,21 +8238,12 @@
                 <w:szCs w:val="24"/>
               </w:rPr>
             </w:pPr>
-            <w:proofErr w:type="gramStart"/>
-            <w:r>
-              <w:rPr>
-                <w:sz w:val="24"/>
-                <w:szCs w:val="24"/>
-              </w:rPr>
-              <w:t>  Visualización</w:t>
-            </w:r>
-            <w:proofErr w:type="gramEnd"/>
-            <w:r>
-              <w:rPr>
-                <w:sz w:val="24"/>
-                <w:szCs w:val="24"/>
-              </w:rPr>
-              <w:t>: generación de dashboards con Power BI.</w:t>
+            <w:r>
+              <w:rPr>
+                <w:sz w:val="24"/>
+                <w:szCs w:val="24"/>
+              </w:rPr>
+              <w:t>  Visualización: generación de dashboards con Power BI.</w:t>
             </w:r>
             <w:r>
               <w:rPr>
@@ -8483,7 +8463,6 @@
                 <w:szCs w:val="24"/>
               </w:rPr>
             </w:pPr>
-            <w:proofErr w:type="spellStart"/>
             <w:r>
               <w:rPr>
                 <w:sz w:val="24"/>
@@ -8491,7 +8470,6 @@
               </w:rPr>
               <w:t>Pyodbc</w:t>
             </w:r>
-            <w:proofErr w:type="spellEnd"/>
           </w:p>
         </w:tc>
         <w:tc>
@@ -8512,23 +8490,7 @@
                 <w:sz w:val="24"/>
                 <w:szCs w:val="24"/>
               </w:rPr>
-              <w:t xml:space="preserve">La conexión entre Python y SQL Server se gestiona mediante el módulo </w:t>
-            </w:r>
-            <w:proofErr w:type="spellStart"/>
-            <w:r>
-              <w:rPr>
-                <w:sz w:val="24"/>
-                <w:szCs w:val="24"/>
-              </w:rPr>
-              <w:t>pyodbc</w:t>
-            </w:r>
-            <w:proofErr w:type="spellEnd"/>
-            <w:r>
-              <w:rPr>
-                <w:sz w:val="24"/>
-                <w:szCs w:val="24"/>
-              </w:rPr>
-              <w:t>, que proporciona una interfaz confiable para ejecutar operaciones CRUD (crear, leer, actualizar, eliminar) sobre la base de datos.</w:t>
+              <w:t>La conexión entre Python y SQL Server se gestiona mediante el módulo pyodbc, que proporciona una interfaz confiable para ejecutar operaciones CRUD (crear, leer, actualizar, eliminar) sobre la base de datos.</w:t>
             </w:r>
           </w:p>
         </w:tc>
@@ -9526,23 +9488,7 @@
                 <w:sz w:val="24"/>
                 <w:szCs w:val="24"/>
               </w:rPr>
-              <w:t xml:space="preserve">Escalabilidad del Sistema: La estructura modular permite incorporar nuevas carreras profesionales, integrar encuestas institucionales, o expandir el análisis a otras plataformas como Google </w:t>
-            </w:r>
-            <w:proofErr w:type="spellStart"/>
-            <w:r>
-              <w:rPr>
-                <w:sz w:val="24"/>
-                <w:szCs w:val="24"/>
-              </w:rPr>
-              <w:t>Scholar</w:t>
-            </w:r>
-            <w:proofErr w:type="spellEnd"/>
-            <w:r>
-              <w:rPr>
-                <w:sz w:val="24"/>
-                <w:szCs w:val="24"/>
-              </w:rPr>
-              <w:t xml:space="preserve"> o GitHub, según las necesidades de la UPT.</w:t>
+              <w:t>Escalabilidad del Sistema: La estructura modular permite incorporar nuevas carreras profesionales, integrar encuestas institucionales, o expandir el análisis a otras plataformas como Google Scholar o GitHub, según las necesidades de la UPT.</w:t>
             </w:r>
           </w:p>
         </w:tc>
@@ -12164,47 +12110,7 @@
                 <w:szCs w:val="24"/>
                 <w:lang w:val="es-PE" w:eastAsia="es-ES"/>
               </w:rPr>
-              <w:t>Dominio web (.</w:t>
-            </w:r>
-            <w:proofErr w:type="spellStart"/>
-            <w:r>
-              <w:rPr>
-                <w:rFonts w:eastAsia="Calibri"/>
-                <w:sz w:val="24"/>
-                <w:szCs w:val="24"/>
-                <w:lang w:val="es-PE" w:eastAsia="es-ES"/>
-              </w:rPr>
-              <w:t>com</w:t>
-            </w:r>
-            <w:proofErr w:type="spellEnd"/>
-            <w:r>
-              <w:rPr>
-                <w:rFonts w:eastAsia="Calibri"/>
-                <w:sz w:val="24"/>
-                <w:szCs w:val="24"/>
-                <w:lang w:val="es-PE" w:eastAsia="es-ES"/>
-              </w:rPr>
-              <w:t xml:space="preserve"> o .</w:t>
-            </w:r>
-            <w:proofErr w:type="spellStart"/>
-            <w:r>
-              <w:rPr>
-                <w:rFonts w:eastAsia="Calibri"/>
-                <w:sz w:val="24"/>
-                <w:szCs w:val="24"/>
-                <w:lang w:val="es-PE" w:eastAsia="es-ES"/>
-              </w:rPr>
-              <w:t>org</w:t>
-            </w:r>
-            <w:proofErr w:type="spellEnd"/>
-            <w:r>
-              <w:rPr>
-                <w:rFonts w:eastAsia="Calibri"/>
-                <w:sz w:val="24"/>
-                <w:szCs w:val="24"/>
-                <w:lang w:val="es-PE" w:eastAsia="es-ES"/>
-              </w:rPr>
-              <w:t>)</w:t>
+              <w:t>Dominio web (.com o .org)</w:t>
             </w:r>
           </w:p>
         </w:tc>
@@ -12792,7 +12698,6 @@
           <w:szCs w:val="24"/>
         </w:rPr>
       </w:pPr>
-      <w:proofErr w:type="gramStart"/>
       <w:r>
         <w:rPr>
           <w:rStyle w:val="Textoennegrita"/>
@@ -12807,7 +12712,6 @@
         </w:rPr>
         <w:t>Total</w:t>
       </w:r>
-      <w:proofErr w:type="gramEnd"/>
       <w:r>
         <w:rPr>
           <w:rStyle w:val="Textoennegrita"/>
@@ -13153,7 +13057,6 @@
                 <w:szCs w:val="24"/>
               </w:rPr>
             </w:pPr>
-            <w:proofErr w:type="spellStart"/>
             <w:r>
               <w:rPr>
                 <w:rStyle w:val="CdigoHTML"/>
@@ -13163,7 +13066,6 @@
               </w:rPr>
               <w:t>azurerm_service_plan</w:t>
             </w:r>
-            <w:proofErr w:type="spellEnd"/>
           </w:p>
         </w:tc>
         <w:tc>
@@ -13181,37 +13083,12 @@
                 <w:szCs w:val="24"/>
               </w:rPr>
             </w:pPr>
-            <w:proofErr w:type="spellStart"/>
-            <w:r>
-              <w:rPr>
-                <w:sz w:val="24"/>
-                <w:szCs w:val="24"/>
-              </w:rPr>
-              <w:t>Instance</w:t>
-            </w:r>
-            <w:proofErr w:type="spellEnd"/>
-            <w:r>
-              <w:rPr>
-                <w:sz w:val="24"/>
-                <w:szCs w:val="24"/>
-              </w:rPr>
-              <w:t xml:space="preserve"> </w:t>
-            </w:r>
-            <w:proofErr w:type="spellStart"/>
-            <w:r>
-              <w:rPr>
-                <w:sz w:val="24"/>
-                <w:szCs w:val="24"/>
-              </w:rPr>
-              <w:t>usage</w:t>
-            </w:r>
-            <w:proofErr w:type="spellEnd"/>
-            <w:r>
-              <w:rPr>
-                <w:sz w:val="24"/>
-                <w:szCs w:val="24"/>
-              </w:rPr>
-              <w:t xml:space="preserve"> (B1)</w:t>
+            <w:r>
+              <w:rPr>
+                <w:sz w:val="24"/>
+                <w:szCs w:val="24"/>
+              </w:rPr>
+              <w:t>Instance usage (B1)</w:t>
             </w:r>
           </w:p>
         </w:tc>
@@ -13307,7 +13184,6 @@
                 <w:szCs w:val="24"/>
               </w:rPr>
             </w:pPr>
-            <w:proofErr w:type="spellStart"/>
             <w:r>
               <w:rPr>
                 <w:rStyle w:val="CdigoHTML"/>
@@ -13317,7 +13193,6 @@
               </w:rPr>
               <w:t>azurerm_mssql_database</w:t>
             </w:r>
-            <w:proofErr w:type="spellEnd"/>
           </w:p>
         </w:tc>
         <w:tc>
@@ -13340,23 +13215,7 @@
                 <w:sz w:val="24"/>
                 <w:szCs w:val="24"/>
               </w:rPr>
-              <w:t>Compute (</w:t>
-            </w:r>
-            <w:proofErr w:type="spellStart"/>
-            <w:r>
-              <w:rPr>
-                <w:sz w:val="24"/>
-                <w:szCs w:val="24"/>
-              </w:rPr>
-              <w:t>serverless</w:t>
-            </w:r>
-            <w:proofErr w:type="spellEnd"/>
-            <w:r>
-              <w:rPr>
-                <w:sz w:val="24"/>
-                <w:szCs w:val="24"/>
-              </w:rPr>
-              <w:t>)</w:t>
+              <w:t>Compute (serverless)</w:t>
             </w:r>
           </w:p>
         </w:tc>
@@ -13399,21 +13258,12 @@
                 <w:szCs w:val="24"/>
               </w:rPr>
             </w:pPr>
-            <w:proofErr w:type="spellStart"/>
-            <w:r>
-              <w:rPr>
-                <w:sz w:val="24"/>
-                <w:szCs w:val="24"/>
-              </w:rPr>
-              <w:t>vCore</w:t>
-            </w:r>
-            <w:proofErr w:type="spellEnd"/>
-            <w:r>
-              <w:rPr>
-                <w:sz w:val="24"/>
-                <w:szCs w:val="24"/>
-              </w:rPr>
-              <w:t>-horas</w:t>
+            <w:r>
+              <w:rPr>
+                <w:sz w:val="24"/>
+                <w:szCs w:val="24"/>
+              </w:rPr>
+              <w:t>vCore-horas</w:t>
             </w:r>
           </w:p>
         </w:tc>
@@ -13461,7 +13311,6 @@
                 <w:szCs w:val="24"/>
               </w:rPr>
             </w:pPr>
-            <w:proofErr w:type="spellStart"/>
             <w:r>
               <w:rPr>
                 <w:rStyle w:val="CdigoHTML"/>
@@ -13471,7 +13320,6 @@
               </w:rPr>
               <w:t>azurerm_mssql_database</w:t>
             </w:r>
-            <w:proofErr w:type="spellEnd"/>
           </w:p>
         </w:tc>
         <w:tc>
@@ -13898,20 +13746,8 @@
                 <w:szCs w:val="24"/>
                 <w:lang w:val="es-PE"/>
               </w:rPr>
-              <w:t xml:space="preserve">Salario mensual (S/) por 5 horas al </w:t>
-            </w:r>
-            <w:proofErr w:type="spellStart"/>
-            <w:r>
-              <w:rPr>
-                <w:b/>
-                <w:iCs/>
-                <w:sz w:val="24"/>
-                <w:szCs w:val="24"/>
-                <w:lang w:val="es-PE"/>
-              </w:rPr>
-              <w:t>dia</w:t>
-            </w:r>
-            <w:proofErr w:type="spellEnd"/>
+              <w:t>Salario mensual (S/) por 5 horas al dia</w:t>
+            </w:r>
           </w:p>
         </w:tc>
         <w:tc>
@@ -16112,147 +15948,7 @@
           <w:sz w:val="24"/>
           <w:szCs w:val="24"/>
         </w:rPr>
-        <w:t xml:space="preserve">LinkedIn </w:t>
-      </w:r>
-      <w:proofErr w:type="spellStart"/>
-      <w:r>
-        <w:rPr>
-          <w:i/>
-          <w:iCs/>
-          <w:sz w:val="24"/>
-          <w:szCs w:val="24"/>
-        </w:rPr>
-        <w:t>Corporation</w:t>
-      </w:r>
-      <w:proofErr w:type="spellEnd"/>
-      <w:r>
-        <w:rPr>
-          <w:i/>
-          <w:iCs/>
-          <w:sz w:val="24"/>
-          <w:szCs w:val="24"/>
-        </w:rPr>
-        <w:t xml:space="preserve">. (2023). LinkedIn </w:t>
-      </w:r>
-      <w:proofErr w:type="spellStart"/>
-      <w:r>
-        <w:rPr>
-          <w:i/>
-          <w:iCs/>
-          <w:sz w:val="24"/>
-          <w:szCs w:val="24"/>
-        </w:rPr>
-        <w:t>Economic</w:t>
-      </w:r>
-      <w:proofErr w:type="spellEnd"/>
-      <w:r>
-        <w:rPr>
-          <w:i/>
-          <w:iCs/>
-          <w:sz w:val="24"/>
-          <w:szCs w:val="24"/>
-        </w:rPr>
-        <w:t xml:space="preserve"> </w:t>
-      </w:r>
-      <w:proofErr w:type="spellStart"/>
-      <w:r>
-        <w:rPr>
-          <w:i/>
-          <w:iCs/>
-          <w:sz w:val="24"/>
-          <w:szCs w:val="24"/>
-        </w:rPr>
-        <w:t>Graph</w:t>
-      </w:r>
-      <w:proofErr w:type="spellEnd"/>
-      <w:r>
-        <w:rPr>
-          <w:i/>
-          <w:iCs/>
-          <w:sz w:val="24"/>
-          <w:szCs w:val="24"/>
-        </w:rPr>
-        <w:t xml:space="preserve">: </w:t>
-      </w:r>
-      <w:proofErr w:type="spellStart"/>
-      <w:r>
-        <w:rPr>
-          <w:i/>
-          <w:iCs/>
-          <w:sz w:val="24"/>
-          <w:szCs w:val="24"/>
-        </w:rPr>
-        <w:t>Insights</w:t>
-      </w:r>
-      <w:proofErr w:type="spellEnd"/>
-      <w:r>
-        <w:rPr>
-          <w:i/>
-          <w:iCs/>
-          <w:sz w:val="24"/>
-          <w:szCs w:val="24"/>
-        </w:rPr>
-        <w:t xml:space="preserve"> </w:t>
-      </w:r>
-      <w:proofErr w:type="spellStart"/>
-      <w:r>
-        <w:rPr>
-          <w:i/>
-          <w:iCs/>
-          <w:sz w:val="24"/>
-          <w:szCs w:val="24"/>
-        </w:rPr>
-        <w:t>into</w:t>
-      </w:r>
-      <w:proofErr w:type="spellEnd"/>
-      <w:r>
-        <w:rPr>
-          <w:i/>
-          <w:iCs/>
-          <w:sz w:val="24"/>
-          <w:szCs w:val="24"/>
-        </w:rPr>
-        <w:t xml:space="preserve"> </w:t>
-      </w:r>
-      <w:proofErr w:type="spellStart"/>
-      <w:r>
-        <w:rPr>
-          <w:i/>
-          <w:iCs/>
-          <w:sz w:val="24"/>
-          <w:szCs w:val="24"/>
-        </w:rPr>
-        <w:t>the</w:t>
-      </w:r>
-      <w:proofErr w:type="spellEnd"/>
-      <w:r>
-        <w:rPr>
-          <w:i/>
-          <w:iCs/>
-          <w:sz w:val="24"/>
-          <w:szCs w:val="24"/>
-        </w:rPr>
-        <w:t xml:space="preserve"> global labor </w:t>
-      </w:r>
-      <w:proofErr w:type="spellStart"/>
-      <w:r>
-        <w:rPr>
-          <w:i/>
-          <w:iCs/>
-          <w:sz w:val="24"/>
-          <w:szCs w:val="24"/>
-        </w:rPr>
-        <w:t>market</w:t>
-      </w:r>
-      <w:proofErr w:type="spellEnd"/>
-      <w:r>
-        <w:rPr>
-          <w:i/>
-          <w:iCs/>
-          <w:sz w:val="24"/>
-          <w:szCs w:val="24"/>
-        </w:rPr>
-        <w:t xml:space="preserve">. </w:t>
+        <w:t xml:space="preserve">LinkedIn Corporation. (2023). LinkedIn Economic Graph: Insights into the global labor market. </w:t>
       </w:r>
       <w:hyperlink r:id="rId11" w:tgtFrame="_new" w:history="1">
         <w:r>
@@ -16283,7 +15979,6 @@
           <w:szCs w:val="24"/>
         </w:rPr>
       </w:pPr>
-      <w:proofErr w:type="spellStart"/>
       <w:r>
         <w:rPr>
           <w:i/>
@@ -16291,257 +15986,7 @@
           <w:sz w:val="24"/>
           <w:szCs w:val="24"/>
         </w:rPr>
-        <w:t>Andrei</w:t>
-      </w:r>
-      <w:proofErr w:type="spellEnd"/>
-      <w:r>
-        <w:rPr>
-          <w:i/>
-          <w:iCs/>
-          <w:sz w:val="24"/>
-          <w:szCs w:val="24"/>
-        </w:rPr>
-        <w:t xml:space="preserve">, D., &amp; Marinas, C. V. (2021). </w:t>
-      </w:r>
-      <w:proofErr w:type="spellStart"/>
-      <w:r>
-        <w:rPr>
-          <w:i/>
-          <w:iCs/>
-          <w:sz w:val="24"/>
-          <w:szCs w:val="24"/>
-        </w:rPr>
-        <w:t>Analyzing</w:t>
-      </w:r>
-      <w:proofErr w:type="spellEnd"/>
-      <w:r>
-        <w:rPr>
-          <w:i/>
-          <w:iCs/>
-          <w:sz w:val="24"/>
-          <w:szCs w:val="24"/>
-        </w:rPr>
-        <w:t xml:space="preserve"> </w:t>
-      </w:r>
-      <w:proofErr w:type="spellStart"/>
-      <w:r>
-        <w:rPr>
-          <w:i/>
-          <w:iCs/>
-          <w:sz w:val="24"/>
-          <w:szCs w:val="24"/>
-        </w:rPr>
-        <w:t>professional</w:t>
-      </w:r>
-      <w:proofErr w:type="spellEnd"/>
-      <w:r>
-        <w:rPr>
-          <w:i/>
-          <w:iCs/>
-          <w:sz w:val="24"/>
-          <w:szCs w:val="24"/>
-        </w:rPr>
-        <w:t xml:space="preserve"> social </w:t>
-      </w:r>
-      <w:proofErr w:type="spellStart"/>
-      <w:r>
-        <w:rPr>
-          <w:i/>
-          <w:iCs/>
-          <w:sz w:val="24"/>
-          <w:szCs w:val="24"/>
-        </w:rPr>
-        <w:t>networks</w:t>
-      </w:r>
-      <w:proofErr w:type="spellEnd"/>
-      <w:r>
-        <w:rPr>
-          <w:i/>
-          <w:iCs/>
-          <w:sz w:val="24"/>
-          <w:szCs w:val="24"/>
-        </w:rPr>
-        <w:t xml:space="preserve"> </w:t>
-      </w:r>
-      <w:proofErr w:type="spellStart"/>
-      <w:r>
-        <w:rPr>
-          <w:i/>
-          <w:iCs/>
-          <w:sz w:val="24"/>
-          <w:szCs w:val="24"/>
-        </w:rPr>
-        <w:t>to</w:t>
-      </w:r>
-      <w:proofErr w:type="spellEnd"/>
-      <w:r>
-        <w:rPr>
-          <w:i/>
-          <w:iCs/>
-          <w:sz w:val="24"/>
-          <w:szCs w:val="24"/>
-        </w:rPr>
-        <w:t xml:space="preserve"> </w:t>
-      </w:r>
-      <w:proofErr w:type="spellStart"/>
-      <w:r>
-        <w:rPr>
-          <w:i/>
-          <w:iCs/>
-          <w:sz w:val="24"/>
-          <w:szCs w:val="24"/>
-        </w:rPr>
-        <w:t>assess</w:t>
-      </w:r>
-      <w:proofErr w:type="spellEnd"/>
-      <w:r>
-        <w:rPr>
-          <w:i/>
-          <w:iCs/>
-          <w:sz w:val="24"/>
-          <w:szCs w:val="24"/>
-        </w:rPr>
-        <w:t xml:space="preserve"> </w:t>
-      </w:r>
-      <w:proofErr w:type="spellStart"/>
-      <w:r>
-        <w:rPr>
-          <w:i/>
-          <w:iCs/>
-          <w:sz w:val="24"/>
-          <w:szCs w:val="24"/>
-        </w:rPr>
-        <w:t>graduates</w:t>
-      </w:r>
-      <w:proofErr w:type="spellEnd"/>
-      <w:r>
-        <w:rPr>
-          <w:i/>
-          <w:iCs/>
-          <w:sz w:val="24"/>
-          <w:szCs w:val="24"/>
-        </w:rPr>
-        <w:t xml:space="preserve">’ </w:t>
-      </w:r>
-      <w:proofErr w:type="spellStart"/>
-      <w:r>
-        <w:rPr>
-          <w:i/>
-          <w:iCs/>
-          <w:sz w:val="24"/>
-          <w:szCs w:val="24"/>
-        </w:rPr>
-        <w:t>employability</w:t>
-      </w:r>
-      <w:proofErr w:type="spellEnd"/>
-      <w:r>
-        <w:rPr>
-          <w:i/>
-          <w:iCs/>
-          <w:sz w:val="24"/>
-          <w:szCs w:val="24"/>
-        </w:rPr>
-        <w:t xml:space="preserve"> and </w:t>
-      </w:r>
-      <w:proofErr w:type="spellStart"/>
-      <w:r>
-        <w:rPr>
-          <w:i/>
-          <w:iCs/>
-          <w:sz w:val="24"/>
-          <w:szCs w:val="24"/>
-        </w:rPr>
-        <w:t>career</w:t>
-      </w:r>
-      <w:proofErr w:type="spellEnd"/>
-      <w:r>
-        <w:rPr>
-          <w:i/>
-          <w:iCs/>
-          <w:sz w:val="24"/>
-          <w:szCs w:val="24"/>
-        </w:rPr>
-        <w:t xml:space="preserve"> </w:t>
-      </w:r>
-      <w:proofErr w:type="spellStart"/>
-      <w:r>
-        <w:rPr>
-          <w:i/>
-          <w:iCs/>
-          <w:sz w:val="24"/>
-          <w:szCs w:val="24"/>
-        </w:rPr>
-        <w:t>paths</w:t>
-      </w:r>
-      <w:proofErr w:type="spellEnd"/>
-      <w:r>
-        <w:rPr>
-          <w:i/>
-          <w:iCs/>
-          <w:sz w:val="24"/>
-          <w:szCs w:val="24"/>
-        </w:rPr>
-        <w:t xml:space="preserve">. </w:t>
-      </w:r>
-      <w:proofErr w:type="spellStart"/>
-      <w:r>
-        <w:rPr>
-          <w:i/>
-          <w:iCs/>
-          <w:sz w:val="24"/>
-          <w:szCs w:val="24"/>
-        </w:rPr>
-        <w:t>Procedia</w:t>
-      </w:r>
-      <w:proofErr w:type="spellEnd"/>
-      <w:r>
-        <w:rPr>
-          <w:i/>
-          <w:iCs/>
-          <w:sz w:val="24"/>
-          <w:szCs w:val="24"/>
-        </w:rPr>
-        <w:t xml:space="preserve"> </w:t>
-      </w:r>
-      <w:proofErr w:type="spellStart"/>
-      <w:r>
-        <w:rPr>
-          <w:i/>
-          <w:iCs/>
-          <w:sz w:val="24"/>
-          <w:szCs w:val="24"/>
-        </w:rPr>
-        <w:t>Computer</w:t>
-      </w:r>
-      <w:proofErr w:type="spellEnd"/>
-      <w:r>
-        <w:rPr>
-          <w:i/>
-          <w:iCs/>
-          <w:sz w:val="24"/>
-          <w:szCs w:val="24"/>
-        </w:rPr>
-        <w:t xml:space="preserve"> </w:t>
-      </w:r>
-      <w:proofErr w:type="spellStart"/>
-      <w:r>
-        <w:rPr>
-          <w:i/>
-          <w:iCs/>
-          <w:sz w:val="24"/>
-          <w:szCs w:val="24"/>
-        </w:rPr>
-        <w:t>Science</w:t>
-      </w:r>
-      <w:proofErr w:type="spellEnd"/>
-      <w:r>
-        <w:rPr>
-          <w:i/>
-          <w:iCs/>
-          <w:sz w:val="24"/>
-          <w:szCs w:val="24"/>
-        </w:rPr>
-        <w:t xml:space="preserve">, 192, 1342–1350. </w:t>
+        <w:t xml:space="preserve">Andrei, D., &amp; Marinas, C. V. (2021). Analyzing professional social networks to assess graduates’ employability and career paths. Procedia Computer Science, 192, 1342–1350. </w:t>
       </w:r>
     </w:p>
     <w:p>
@@ -16634,127 +16079,7 @@
           <w:sz w:val="24"/>
           <w:szCs w:val="24"/>
         </w:rPr>
-        <w:t xml:space="preserve">Pandey, P. (2025). Python and </w:t>
-      </w:r>
-      <w:proofErr w:type="spellStart"/>
-      <w:r>
-        <w:rPr>
-          <w:i/>
-          <w:iCs/>
-          <w:sz w:val="24"/>
-          <w:szCs w:val="24"/>
-        </w:rPr>
-        <w:t>Its</w:t>
-      </w:r>
-      <w:proofErr w:type="spellEnd"/>
-      <w:r>
-        <w:rPr>
-          <w:i/>
-          <w:iCs/>
-          <w:sz w:val="24"/>
-          <w:szCs w:val="24"/>
-        </w:rPr>
-        <w:t xml:space="preserve"> </w:t>
-      </w:r>
-      <w:proofErr w:type="spellStart"/>
-      <w:r>
-        <w:rPr>
-          <w:i/>
-          <w:iCs/>
-          <w:sz w:val="24"/>
-          <w:szCs w:val="24"/>
-        </w:rPr>
-        <w:t>Implications</w:t>
-      </w:r>
-      <w:proofErr w:type="spellEnd"/>
-      <w:r>
-        <w:rPr>
-          <w:i/>
-          <w:iCs/>
-          <w:sz w:val="24"/>
-          <w:szCs w:val="24"/>
-        </w:rPr>
-        <w:t xml:space="preserve">. International </w:t>
-      </w:r>
-      <w:proofErr w:type="spellStart"/>
-      <w:r>
-        <w:rPr>
-          <w:i/>
-          <w:iCs/>
-          <w:sz w:val="24"/>
-          <w:szCs w:val="24"/>
-        </w:rPr>
-        <w:t>Journal</w:t>
-      </w:r>
-      <w:proofErr w:type="spellEnd"/>
-      <w:r>
-        <w:rPr>
-          <w:i/>
-          <w:iCs/>
-          <w:sz w:val="24"/>
-          <w:szCs w:val="24"/>
-        </w:rPr>
-        <w:t xml:space="preserve"> of </w:t>
-      </w:r>
-      <w:proofErr w:type="spellStart"/>
-      <w:r>
-        <w:rPr>
-          <w:i/>
-          <w:iCs/>
-          <w:sz w:val="24"/>
-          <w:szCs w:val="24"/>
-        </w:rPr>
-        <w:t>Scientific</w:t>
-      </w:r>
-      <w:proofErr w:type="spellEnd"/>
-      <w:r>
-        <w:rPr>
-          <w:i/>
-          <w:iCs/>
-          <w:sz w:val="24"/>
-          <w:szCs w:val="24"/>
-        </w:rPr>
-        <w:t xml:space="preserve"> </w:t>
-      </w:r>
-      <w:proofErr w:type="spellStart"/>
-      <w:r>
-        <w:rPr>
-          <w:i/>
-          <w:iCs/>
-          <w:sz w:val="24"/>
-          <w:szCs w:val="24"/>
-        </w:rPr>
-        <w:t>Research</w:t>
-      </w:r>
-      <w:proofErr w:type="spellEnd"/>
-      <w:r>
-        <w:rPr>
-          <w:i/>
-          <w:iCs/>
-          <w:sz w:val="24"/>
-          <w:szCs w:val="24"/>
-        </w:rPr>
-        <w:t xml:space="preserve"> in </w:t>
-      </w:r>
-      <w:proofErr w:type="spellStart"/>
-      <w:r>
-        <w:rPr>
-          <w:i/>
-          <w:iCs/>
-          <w:sz w:val="24"/>
-          <w:szCs w:val="24"/>
-        </w:rPr>
-        <w:t>Engineering</w:t>
-      </w:r>
-      <w:proofErr w:type="spellEnd"/>
-      <w:r>
-        <w:rPr>
-          <w:i/>
-          <w:iCs/>
-          <w:sz w:val="24"/>
-          <w:szCs w:val="24"/>
-        </w:rPr>
-        <w:t xml:space="preserve"> and Management. </w:t>
+        <w:t xml:space="preserve">Pandey, P. (2025). Python and Its Implications. International Journal of Scientific Research in Engineering and Management. </w:t>
       </w:r>
       <w:hyperlink r:id="rId14" w:tgtFrame="_new" w:history="1">
         <w:r>
@@ -16785,7 +16110,6 @@
           <w:szCs w:val="24"/>
         </w:rPr>
       </w:pPr>
-      <w:proofErr w:type="spellStart"/>
       <w:r>
         <w:rPr>
           <w:i/>
@@ -16793,157 +16117,7 @@
           <w:sz w:val="24"/>
           <w:szCs w:val="24"/>
         </w:rPr>
-        <w:t>Relan</w:t>
-      </w:r>
-      <w:proofErr w:type="spellEnd"/>
-      <w:r>
-        <w:rPr>
-          <w:i/>
-          <w:iCs/>
-          <w:sz w:val="24"/>
-          <w:szCs w:val="24"/>
-        </w:rPr>
-        <w:t xml:space="preserve">, K. (2019). </w:t>
-      </w:r>
-      <w:proofErr w:type="spellStart"/>
-      <w:r>
-        <w:rPr>
-          <w:i/>
-          <w:iCs/>
-          <w:sz w:val="24"/>
-          <w:szCs w:val="24"/>
-        </w:rPr>
-        <w:t>Beginning</w:t>
-      </w:r>
-      <w:proofErr w:type="spellEnd"/>
-      <w:r>
-        <w:rPr>
-          <w:i/>
-          <w:iCs/>
-          <w:sz w:val="24"/>
-          <w:szCs w:val="24"/>
-        </w:rPr>
-        <w:t xml:space="preserve"> </w:t>
-      </w:r>
-      <w:proofErr w:type="spellStart"/>
-      <w:r>
-        <w:rPr>
-          <w:i/>
-          <w:iCs/>
-          <w:sz w:val="24"/>
-          <w:szCs w:val="24"/>
-        </w:rPr>
-        <w:t>with</w:t>
-      </w:r>
-      <w:proofErr w:type="spellEnd"/>
-      <w:r>
-        <w:rPr>
-          <w:i/>
-          <w:iCs/>
-          <w:sz w:val="24"/>
-          <w:szCs w:val="24"/>
-        </w:rPr>
-        <w:t xml:space="preserve"> </w:t>
-      </w:r>
-      <w:proofErr w:type="spellStart"/>
-      <w:r>
-        <w:rPr>
-          <w:i/>
-          <w:iCs/>
-          <w:sz w:val="24"/>
-          <w:szCs w:val="24"/>
-        </w:rPr>
-        <w:t>Flask</w:t>
-      </w:r>
-      <w:proofErr w:type="spellEnd"/>
-      <w:r>
-        <w:rPr>
-          <w:i/>
-          <w:iCs/>
-          <w:sz w:val="24"/>
-          <w:szCs w:val="24"/>
-        </w:rPr>
-        <w:t xml:space="preserve">. En </w:t>
-      </w:r>
-      <w:proofErr w:type="spellStart"/>
-      <w:r>
-        <w:rPr>
-          <w:i/>
-          <w:iCs/>
-          <w:sz w:val="24"/>
-          <w:szCs w:val="24"/>
-        </w:rPr>
-        <w:t>Building</w:t>
-      </w:r>
-      <w:proofErr w:type="spellEnd"/>
-      <w:r>
-        <w:rPr>
-          <w:i/>
-          <w:iCs/>
-          <w:sz w:val="24"/>
-          <w:szCs w:val="24"/>
-        </w:rPr>
-        <w:t xml:space="preserve"> REST </w:t>
-      </w:r>
-      <w:proofErr w:type="spellStart"/>
-      <w:r>
-        <w:rPr>
-          <w:i/>
-          <w:iCs/>
-          <w:sz w:val="24"/>
-          <w:szCs w:val="24"/>
-        </w:rPr>
-        <w:t>APIs</w:t>
-      </w:r>
-      <w:proofErr w:type="spellEnd"/>
-      <w:r>
-        <w:rPr>
-          <w:i/>
-          <w:iCs/>
-          <w:sz w:val="24"/>
-          <w:szCs w:val="24"/>
-        </w:rPr>
-        <w:t xml:space="preserve"> </w:t>
-      </w:r>
-      <w:proofErr w:type="spellStart"/>
-      <w:r>
-        <w:rPr>
-          <w:i/>
-          <w:iCs/>
-          <w:sz w:val="24"/>
-          <w:szCs w:val="24"/>
-        </w:rPr>
-        <w:t>with</w:t>
-      </w:r>
-      <w:proofErr w:type="spellEnd"/>
-      <w:r>
-        <w:rPr>
-          <w:i/>
-          <w:iCs/>
-          <w:sz w:val="24"/>
-          <w:szCs w:val="24"/>
-        </w:rPr>
-        <w:t xml:space="preserve"> </w:t>
-      </w:r>
-      <w:proofErr w:type="spellStart"/>
-      <w:r>
-        <w:rPr>
-          <w:i/>
-          <w:iCs/>
-          <w:sz w:val="24"/>
-          <w:szCs w:val="24"/>
-        </w:rPr>
-        <w:t>Flask</w:t>
-      </w:r>
-      <w:proofErr w:type="spellEnd"/>
-      <w:r>
-        <w:rPr>
-          <w:i/>
-          <w:iCs/>
-          <w:sz w:val="24"/>
-          <w:szCs w:val="24"/>
-        </w:rPr>
-        <w:t xml:space="preserve">. </w:t>
+        <w:t xml:space="preserve">Relan, K. (2019). Beginning with Flask. En Building REST APIs with Flask. </w:t>
       </w:r>
       <w:hyperlink r:id="rId15" w:tgtFrame="_new" w:history="1">
         <w:r>
@@ -16968,7 +16142,6 @@
         <w:spacing w:line="360" w:lineRule="auto"/>
         <w:jc w:val="both"/>
       </w:pPr>
-      <w:proofErr w:type="spellStart"/>
       <w:r>
         <w:rPr>
           <w:i/>
@@ -16976,237 +16149,7 @@
           <w:sz w:val="24"/>
           <w:szCs w:val="24"/>
         </w:rPr>
-        <w:t>Shao</w:t>
-      </w:r>
-      <w:proofErr w:type="spellEnd"/>
-      <w:r>
-        <w:rPr>
-          <w:i/>
-          <w:iCs/>
-          <w:sz w:val="24"/>
-          <w:szCs w:val="24"/>
-        </w:rPr>
-        <w:t xml:space="preserve">, Z., </w:t>
-      </w:r>
-      <w:proofErr w:type="spellStart"/>
-      <w:r>
-        <w:rPr>
-          <w:i/>
-          <w:iCs/>
-          <w:sz w:val="24"/>
-          <w:szCs w:val="24"/>
-        </w:rPr>
-        <w:t>Dai</w:t>
-      </w:r>
-      <w:proofErr w:type="spellEnd"/>
-      <w:r>
-        <w:rPr>
-          <w:i/>
-          <w:iCs/>
-          <w:sz w:val="24"/>
-          <w:szCs w:val="24"/>
-        </w:rPr>
-        <w:t xml:space="preserve">, D., </w:t>
-      </w:r>
-      <w:proofErr w:type="spellStart"/>
-      <w:r>
-        <w:rPr>
-          <w:i/>
-          <w:iCs/>
-          <w:sz w:val="24"/>
-          <w:szCs w:val="24"/>
-        </w:rPr>
-        <w:t>Guo</w:t>
-      </w:r>
-      <w:proofErr w:type="spellEnd"/>
-      <w:r>
-        <w:rPr>
-          <w:i/>
-          <w:iCs/>
-          <w:sz w:val="24"/>
-          <w:szCs w:val="24"/>
-        </w:rPr>
-        <w:t xml:space="preserve">, D., Liu, B., Wang, Z., &amp; Xin, H. (2024). DeepSeek-V2: A </w:t>
-      </w:r>
-      <w:proofErr w:type="spellStart"/>
-      <w:r>
-        <w:rPr>
-          <w:i/>
-          <w:iCs/>
-          <w:sz w:val="24"/>
-          <w:szCs w:val="24"/>
-        </w:rPr>
-        <w:t>Strong</w:t>
-      </w:r>
-      <w:proofErr w:type="spellEnd"/>
-      <w:r>
-        <w:rPr>
-          <w:i/>
-          <w:iCs/>
-          <w:sz w:val="24"/>
-          <w:szCs w:val="24"/>
-        </w:rPr>
-        <w:t xml:space="preserve">, </w:t>
-      </w:r>
-      <w:proofErr w:type="spellStart"/>
-      <w:r>
-        <w:rPr>
-          <w:i/>
-          <w:iCs/>
-          <w:sz w:val="24"/>
-          <w:szCs w:val="24"/>
-        </w:rPr>
-        <w:t>Economical</w:t>
-      </w:r>
-      <w:proofErr w:type="spellEnd"/>
-      <w:r>
-        <w:rPr>
-          <w:i/>
-          <w:iCs/>
-          <w:sz w:val="24"/>
-          <w:szCs w:val="24"/>
-        </w:rPr>
-        <w:t xml:space="preserve">, and </w:t>
-      </w:r>
-      <w:proofErr w:type="spellStart"/>
-      <w:r>
-        <w:rPr>
-          <w:i/>
-          <w:iCs/>
-          <w:sz w:val="24"/>
-          <w:szCs w:val="24"/>
-        </w:rPr>
-        <w:t>Efficient</w:t>
-      </w:r>
-      <w:proofErr w:type="spellEnd"/>
-      <w:r>
-        <w:rPr>
-          <w:i/>
-          <w:iCs/>
-          <w:sz w:val="24"/>
-          <w:szCs w:val="24"/>
-        </w:rPr>
-        <w:t xml:space="preserve"> Mixture-</w:t>
-      </w:r>
-      <w:proofErr w:type="spellStart"/>
-      <w:r>
-        <w:rPr>
-          <w:i/>
-          <w:iCs/>
-          <w:sz w:val="24"/>
-          <w:szCs w:val="24"/>
-        </w:rPr>
-        <w:t>of</w:t>
-      </w:r>
-      <w:proofErr w:type="spellEnd"/>
-      <w:r>
-        <w:rPr>
-          <w:i/>
-          <w:iCs/>
-          <w:sz w:val="24"/>
-          <w:szCs w:val="24"/>
-        </w:rPr>
-        <w:t>-</w:t>
-      </w:r>
-      <w:proofErr w:type="spellStart"/>
-      <w:r>
-        <w:rPr>
-          <w:i/>
-          <w:iCs/>
-          <w:sz w:val="24"/>
-          <w:szCs w:val="24"/>
-        </w:rPr>
-        <w:t>Experts</w:t>
-      </w:r>
-      <w:proofErr w:type="spellEnd"/>
-      <w:r>
-        <w:rPr>
-          <w:i/>
-          <w:iCs/>
-          <w:sz w:val="24"/>
-          <w:szCs w:val="24"/>
-        </w:rPr>
-        <w:t xml:space="preserve"> </w:t>
-      </w:r>
-      <w:proofErr w:type="spellStart"/>
-      <w:r>
-        <w:rPr>
-          <w:i/>
-          <w:iCs/>
-          <w:sz w:val="24"/>
-          <w:szCs w:val="24"/>
-        </w:rPr>
-        <w:t>Language</w:t>
-      </w:r>
-      <w:proofErr w:type="spellEnd"/>
-      <w:r>
-        <w:rPr>
-          <w:i/>
-          <w:iCs/>
-          <w:sz w:val="24"/>
-          <w:szCs w:val="24"/>
-        </w:rPr>
-        <w:t xml:space="preserve"> </w:t>
-      </w:r>
-      <w:proofErr w:type="spellStart"/>
-      <w:r>
-        <w:rPr>
-          <w:i/>
-          <w:iCs/>
-          <w:sz w:val="24"/>
-          <w:szCs w:val="24"/>
-        </w:rPr>
-        <w:t>Model</w:t>
-      </w:r>
-      <w:proofErr w:type="spellEnd"/>
-      <w:r>
-        <w:rPr>
-          <w:i/>
-          <w:iCs/>
-          <w:sz w:val="24"/>
-          <w:szCs w:val="24"/>
-        </w:rPr>
-        <w:t xml:space="preserve">. </w:t>
-      </w:r>
-      <w:proofErr w:type="spellStart"/>
-      <w:r>
-        <w:rPr>
-          <w:i/>
-          <w:iCs/>
-          <w:sz w:val="24"/>
-          <w:szCs w:val="24"/>
-        </w:rPr>
-        <w:t>ArXiv</w:t>
-      </w:r>
-      <w:proofErr w:type="spellEnd"/>
-      <w:r>
-        <w:rPr>
-          <w:i/>
-          <w:iCs/>
-          <w:sz w:val="24"/>
-          <w:szCs w:val="24"/>
-        </w:rPr>
-        <w:t xml:space="preserve">, </w:t>
-      </w:r>
-      <w:proofErr w:type="spellStart"/>
-      <w:r>
-        <w:rPr>
-          <w:i/>
-          <w:iCs/>
-          <w:sz w:val="24"/>
-          <w:szCs w:val="24"/>
-        </w:rPr>
-        <w:t>abs</w:t>
-      </w:r>
-      <w:proofErr w:type="spellEnd"/>
-      <w:r>
-        <w:rPr>
-          <w:i/>
-          <w:iCs/>
-          <w:sz w:val="24"/>
-          <w:szCs w:val="24"/>
-        </w:rPr>
-        <w:t xml:space="preserve">/2405.04434. </w:t>
+        <w:t xml:space="preserve">Shao, Z., Dai, D., Guo, D., Liu, B., Wang, Z., &amp; Xin, H. (2024). DeepSeek-V2: A Strong, Economical, and Efficient Mixture-of-Experts Language Model. ArXiv, abs/2405.04434. </w:t>
       </w:r>
       <w:hyperlink r:id="rId16" w:tgtFrame="_new" w:history="1">
         <w:r>

</xml_diff>